<commit_message>
Dynamic routing using Nav Bar
</commit_message>
<xml_diff>
--- a/Angular Js 5.docx
+++ b/Angular Js 5.docx
@@ -30732,6 +30732,2082 @@
       </w:pPr>
       <w:bookmarkStart w:id="0" w:name="_GoBack"/>
       <w:bookmarkEnd w:id="0"/>
+    </w:p>
+    <w:p>
+      <w:pPr>
+        <w:rPr>
+          <w:b/>
+          <w:sz w:val="72"/>
+        </w:rPr>
+      </w:pPr>
+      <w:r>
+        <w:rPr>
+          <w:b/>
+          <w:sz w:val="72"/>
+        </w:rPr>
+        <w:lastRenderedPageBreak/>
+        <w:t xml:space="preserve">For existing application: </w:t>
+      </w:r>
+    </w:p>
+    <w:p>
+      <w:pPr>
+        <w:shd w:val="clear" w:color="auto" w:fill="1E1E1E"/>
+        <w:spacing w:after="0" w:line="285" w:lineRule="atLeast"/>
+        <w:rPr>
+          <w:rFonts w:ascii="Consolas" w:eastAsia="Times New Roman" w:hAnsi="Consolas" w:cs="Times New Roman"/>
+          <w:color w:val="D4D4D4"/>
+          <w:sz w:val="21"/>
+          <w:szCs w:val="21"/>
+          <w:lang w:eastAsia="en-IN"/>
+        </w:rPr>
+      </w:pPr>
+      <w:r>
+        <w:rPr>
+          <w:rFonts w:ascii="Consolas" w:eastAsia="Times New Roman" w:hAnsi="Consolas" w:cs="Times New Roman"/>
+          <w:color w:val="808080"/>
+          <w:sz w:val="21"/>
+          <w:szCs w:val="21"/>
+          <w:lang w:eastAsia="en-IN"/>
+        </w:rPr>
+        <w:t>&lt;</w:t>
+      </w:r>
+      <w:r>
+        <w:rPr>
+          <w:rFonts w:ascii="Consolas" w:eastAsia="Times New Roman" w:hAnsi="Consolas" w:cs="Times New Roman"/>
+          <w:color w:val="569CD6"/>
+          <w:sz w:val="21"/>
+          <w:szCs w:val="21"/>
+          <w:lang w:eastAsia="en-IN"/>
+        </w:rPr>
+        <w:t>router-outlet</w:t>
+      </w:r>
+      <w:r>
+        <w:rPr>
+          <w:rFonts w:ascii="Consolas" w:eastAsia="Times New Roman" w:hAnsi="Consolas" w:cs="Times New Roman"/>
+          <w:color w:val="808080"/>
+          <w:sz w:val="21"/>
+          <w:szCs w:val="21"/>
+          <w:lang w:eastAsia="en-IN"/>
+        </w:rPr>
+        <w:t>&gt;&lt;/</w:t>
+      </w:r>
+      <w:r>
+        <w:rPr>
+          <w:rFonts w:ascii="Consolas" w:eastAsia="Times New Roman" w:hAnsi="Consolas" w:cs="Times New Roman"/>
+          <w:color w:val="569CD6"/>
+          <w:sz w:val="21"/>
+          <w:szCs w:val="21"/>
+          <w:lang w:eastAsia="en-IN"/>
+        </w:rPr>
+        <w:t>router-outlet</w:t>
+      </w:r>
+      <w:r>
+        <w:rPr>
+          <w:rFonts w:ascii="Consolas" w:eastAsia="Times New Roman" w:hAnsi="Consolas" w:cs="Times New Roman"/>
+          <w:color w:val="808080"/>
+          <w:sz w:val="21"/>
+          <w:szCs w:val="21"/>
+          <w:lang w:eastAsia="en-IN"/>
+        </w:rPr>
+        <w:t>&gt;</w:t>
+      </w:r>
+    </w:p>
+    <w:p>
+      <w:pPr>
+        <w:rPr>
+          <w:b/>
+          <w:sz w:val="72"/>
+        </w:rPr>
+      </w:pPr>
+    </w:p>
+    <w:p>
+      <w:pPr>
+        <w:shd w:val="clear" w:color="auto" w:fill="1E1E1E"/>
+        <w:spacing w:after="0" w:line="285" w:lineRule="atLeast"/>
+        <w:rPr>
+          <w:rFonts w:ascii="Consolas" w:eastAsia="Times New Roman" w:hAnsi="Consolas" w:cs="Times New Roman"/>
+          <w:color w:val="D4D4D4"/>
+          <w:sz w:val="21"/>
+          <w:szCs w:val="21"/>
+          <w:lang w:eastAsia="en-IN"/>
+        </w:rPr>
+      </w:pPr>
+      <w:r>
+        <w:rPr>
+          <w:rFonts w:ascii="Consolas" w:eastAsia="Times New Roman" w:hAnsi="Consolas" w:cs="Times New Roman"/>
+          <w:color w:val="D4D4D4"/>
+          <w:sz w:val="21"/>
+          <w:szCs w:val="21"/>
+          <w:lang w:eastAsia="en-IN"/>
+        </w:rPr>
+        <w:t xml:space="preserve">   </w:t>
+      </w:r>
+      <w:r>
+        <w:rPr>
+          <w:rFonts w:ascii="Consolas" w:eastAsia="Times New Roman" w:hAnsi="Consolas" w:cs="Times New Roman"/>
+          <w:color w:val="808080"/>
+          <w:sz w:val="21"/>
+          <w:szCs w:val="21"/>
+          <w:lang w:eastAsia="en-IN"/>
+        </w:rPr>
+        <w:t>&lt;</w:t>
+      </w:r>
+      <w:proofErr w:type="spellStart"/>
+      <w:proofErr w:type="gramStart"/>
+      <w:r>
+        <w:rPr>
+          <w:rFonts w:ascii="Consolas" w:eastAsia="Times New Roman" w:hAnsi="Consolas" w:cs="Times New Roman"/>
+          <w:color w:val="569CD6"/>
+          <w:sz w:val="21"/>
+          <w:szCs w:val="21"/>
+          <w:lang w:eastAsia="en-IN"/>
+        </w:rPr>
+        <w:t>ul</w:t>
+      </w:r>
+      <w:proofErr w:type="spellEnd"/>
+      <w:proofErr w:type="gramEnd"/>
+      <w:r>
+        <w:rPr>
+          <w:rFonts w:ascii="Consolas" w:eastAsia="Times New Roman" w:hAnsi="Consolas" w:cs="Times New Roman"/>
+          <w:color w:val="808080"/>
+          <w:sz w:val="21"/>
+          <w:szCs w:val="21"/>
+          <w:lang w:eastAsia="en-IN"/>
+        </w:rPr>
+        <w:t>&gt;</w:t>
+      </w:r>
+    </w:p>
+    <w:p>
+      <w:pPr>
+        <w:shd w:val="clear" w:color="auto" w:fill="1E1E1E"/>
+        <w:spacing w:after="0" w:line="285" w:lineRule="atLeast"/>
+        <w:rPr>
+          <w:rFonts w:ascii="Consolas" w:eastAsia="Times New Roman" w:hAnsi="Consolas" w:cs="Times New Roman"/>
+          <w:color w:val="D4D4D4"/>
+          <w:sz w:val="21"/>
+          <w:szCs w:val="21"/>
+          <w:lang w:eastAsia="en-IN"/>
+        </w:rPr>
+      </w:pPr>
+      <w:r>
+        <w:rPr>
+          <w:rFonts w:ascii="Consolas" w:eastAsia="Times New Roman" w:hAnsi="Consolas" w:cs="Times New Roman"/>
+          <w:color w:val="D4D4D4"/>
+          <w:sz w:val="21"/>
+          <w:szCs w:val="21"/>
+          <w:lang w:eastAsia="en-IN"/>
+        </w:rPr>
+        <w:t xml:space="preserve">        </w:t>
+      </w:r>
+      <w:r>
+        <w:rPr>
+          <w:rFonts w:ascii="Consolas" w:eastAsia="Times New Roman" w:hAnsi="Consolas" w:cs="Times New Roman"/>
+          <w:color w:val="808080"/>
+          <w:sz w:val="21"/>
+          <w:szCs w:val="21"/>
+          <w:lang w:eastAsia="en-IN"/>
+        </w:rPr>
+        <w:t>&lt;</w:t>
+      </w:r>
+      <w:proofErr w:type="gramStart"/>
+      <w:r>
+        <w:rPr>
+          <w:rFonts w:ascii="Consolas" w:eastAsia="Times New Roman" w:hAnsi="Consolas" w:cs="Times New Roman"/>
+          <w:color w:val="569CD6"/>
+          <w:sz w:val="21"/>
+          <w:szCs w:val="21"/>
+          <w:lang w:eastAsia="en-IN"/>
+        </w:rPr>
+        <w:t>li</w:t>
+      </w:r>
+      <w:proofErr w:type="gramEnd"/>
+      <w:r>
+        <w:rPr>
+          <w:rFonts w:ascii="Consolas" w:eastAsia="Times New Roman" w:hAnsi="Consolas" w:cs="Times New Roman"/>
+          <w:color w:val="808080"/>
+          <w:sz w:val="21"/>
+          <w:szCs w:val="21"/>
+          <w:lang w:eastAsia="en-IN"/>
+        </w:rPr>
+        <w:t>&gt;</w:t>
+      </w:r>
+    </w:p>
+    <w:p>
+      <w:pPr>
+        <w:shd w:val="clear" w:color="auto" w:fill="1E1E1E"/>
+        <w:spacing w:after="0" w:line="285" w:lineRule="atLeast"/>
+        <w:rPr>
+          <w:rFonts w:ascii="Consolas" w:eastAsia="Times New Roman" w:hAnsi="Consolas" w:cs="Times New Roman"/>
+          <w:color w:val="D4D4D4"/>
+          <w:sz w:val="21"/>
+          <w:szCs w:val="21"/>
+          <w:lang w:eastAsia="en-IN"/>
+        </w:rPr>
+      </w:pPr>
+      <w:r>
+        <w:rPr>
+          <w:rFonts w:ascii="Consolas" w:eastAsia="Times New Roman" w:hAnsi="Consolas" w:cs="Times New Roman"/>
+          <w:color w:val="D4D4D4"/>
+          <w:sz w:val="21"/>
+          <w:szCs w:val="21"/>
+          <w:lang w:eastAsia="en-IN"/>
+        </w:rPr>
+        <w:t xml:space="preserve">            </w:t>
+      </w:r>
+      <w:r>
+        <w:rPr>
+          <w:rFonts w:ascii="Consolas" w:eastAsia="Times New Roman" w:hAnsi="Consolas" w:cs="Times New Roman"/>
+          <w:color w:val="808080"/>
+          <w:sz w:val="21"/>
+          <w:szCs w:val="21"/>
+          <w:lang w:eastAsia="en-IN"/>
+        </w:rPr>
+        <w:t>&lt;</w:t>
+      </w:r>
+      <w:r>
+        <w:rPr>
+          <w:rFonts w:ascii="Consolas" w:eastAsia="Times New Roman" w:hAnsi="Consolas" w:cs="Times New Roman"/>
+          <w:color w:val="569CD6"/>
+          <w:sz w:val="21"/>
+          <w:szCs w:val="21"/>
+          <w:lang w:eastAsia="en-IN"/>
+        </w:rPr>
+        <w:t>h2</w:t>
+      </w:r>
+      <w:r>
+        <w:rPr>
+          <w:rFonts w:ascii="Consolas" w:eastAsia="Times New Roman" w:hAnsi="Consolas" w:cs="Times New Roman"/>
+          <w:color w:val="808080"/>
+          <w:sz w:val="21"/>
+          <w:szCs w:val="21"/>
+          <w:lang w:eastAsia="en-IN"/>
+        </w:rPr>
+        <w:t>&gt;&lt;</w:t>
+      </w:r>
+      <w:r>
+        <w:rPr>
+          <w:rFonts w:ascii="Consolas" w:eastAsia="Times New Roman" w:hAnsi="Consolas" w:cs="Times New Roman"/>
+          <w:color w:val="569CD6"/>
+          <w:sz w:val="21"/>
+          <w:szCs w:val="21"/>
+          <w:lang w:eastAsia="en-IN"/>
+        </w:rPr>
+        <w:t>a</w:t>
+      </w:r>
+      <w:r>
+        <w:rPr>
+          <w:rFonts w:ascii="Consolas" w:eastAsia="Times New Roman" w:hAnsi="Consolas" w:cs="Times New Roman"/>
+          <w:color w:val="D4D4D4"/>
+          <w:sz w:val="21"/>
+          <w:szCs w:val="21"/>
+          <w:lang w:eastAsia="en-IN"/>
+        </w:rPr>
+        <w:t xml:space="preserve"> </w:t>
+      </w:r>
+      <w:r>
+        <w:rPr>
+          <w:rFonts w:ascii="Consolas" w:eastAsia="Times New Roman" w:hAnsi="Consolas" w:cs="Times New Roman"/>
+          <w:color w:val="9CDCFE"/>
+          <w:sz w:val="21"/>
+          <w:szCs w:val="21"/>
+          <w:lang w:eastAsia="en-IN"/>
+        </w:rPr>
+        <w:t>[</w:t>
+      </w:r>
+      <w:proofErr w:type="spellStart"/>
+      <w:r>
+        <w:rPr>
+          <w:rFonts w:ascii="Consolas" w:eastAsia="Times New Roman" w:hAnsi="Consolas" w:cs="Times New Roman"/>
+          <w:color w:val="9CDCFE"/>
+          <w:sz w:val="21"/>
+          <w:szCs w:val="21"/>
+          <w:lang w:eastAsia="en-IN"/>
+        </w:rPr>
+        <w:t>routerLink</w:t>
+      </w:r>
+      <w:proofErr w:type="spellEnd"/>
+      <w:proofErr w:type="gramStart"/>
+      <w:r>
+        <w:rPr>
+          <w:rFonts w:ascii="Consolas" w:eastAsia="Times New Roman" w:hAnsi="Consolas" w:cs="Times New Roman"/>
+          <w:color w:val="9CDCFE"/>
+          <w:sz w:val="21"/>
+          <w:szCs w:val="21"/>
+          <w:lang w:eastAsia="en-IN"/>
+        </w:rPr>
+        <w:t>]</w:t>
+      </w:r>
+      <w:r>
+        <w:rPr>
+          <w:rFonts w:ascii="Consolas" w:eastAsia="Times New Roman" w:hAnsi="Consolas" w:cs="Times New Roman"/>
+          <w:color w:val="D4D4D4"/>
+          <w:sz w:val="21"/>
+          <w:szCs w:val="21"/>
+          <w:lang w:eastAsia="en-IN"/>
+        </w:rPr>
+        <w:t>=</w:t>
+      </w:r>
+      <w:proofErr w:type="gramEnd"/>
+      <w:r>
+        <w:rPr>
+          <w:rFonts w:ascii="Consolas" w:eastAsia="Times New Roman" w:hAnsi="Consolas" w:cs="Times New Roman"/>
+          <w:color w:val="CE9178"/>
+          <w:sz w:val="21"/>
+          <w:szCs w:val="21"/>
+          <w:lang w:eastAsia="en-IN"/>
+        </w:rPr>
+        <w:t>"['/login']"</w:t>
+      </w:r>
+      <w:r>
+        <w:rPr>
+          <w:rFonts w:ascii="Consolas" w:eastAsia="Times New Roman" w:hAnsi="Consolas" w:cs="Times New Roman"/>
+          <w:color w:val="808080"/>
+          <w:sz w:val="21"/>
+          <w:szCs w:val="21"/>
+          <w:lang w:eastAsia="en-IN"/>
+        </w:rPr>
+        <w:t>&gt;</w:t>
+      </w:r>
+      <w:r>
+        <w:rPr>
+          <w:rFonts w:ascii="Consolas" w:eastAsia="Times New Roman" w:hAnsi="Consolas" w:cs="Times New Roman"/>
+          <w:color w:val="D4D4D4"/>
+          <w:sz w:val="21"/>
+          <w:szCs w:val="21"/>
+          <w:lang w:eastAsia="en-IN"/>
+        </w:rPr>
+        <w:t>Home</w:t>
+      </w:r>
+      <w:r>
+        <w:rPr>
+          <w:rFonts w:ascii="Consolas" w:eastAsia="Times New Roman" w:hAnsi="Consolas" w:cs="Times New Roman"/>
+          <w:color w:val="808080"/>
+          <w:sz w:val="21"/>
+          <w:szCs w:val="21"/>
+          <w:lang w:eastAsia="en-IN"/>
+        </w:rPr>
+        <w:t>&lt;/</w:t>
+      </w:r>
+      <w:r>
+        <w:rPr>
+          <w:rFonts w:ascii="Consolas" w:eastAsia="Times New Roman" w:hAnsi="Consolas" w:cs="Times New Roman"/>
+          <w:color w:val="569CD6"/>
+          <w:sz w:val="21"/>
+          <w:szCs w:val="21"/>
+          <w:lang w:eastAsia="en-IN"/>
+        </w:rPr>
+        <w:t>a</w:t>
+      </w:r>
+      <w:r>
+        <w:rPr>
+          <w:rFonts w:ascii="Consolas" w:eastAsia="Times New Roman" w:hAnsi="Consolas" w:cs="Times New Roman"/>
+          <w:color w:val="808080"/>
+          <w:sz w:val="21"/>
+          <w:szCs w:val="21"/>
+          <w:lang w:eastAsia="en-IN"/>
+        </w:rPr>
+        <w:t>&gt;&lt;/</w:t>
+      </w:r>
+      <w:r>
+        <w:rPr>
+          <w:rFonts w:ascii="Consolas" w:eastAsia="Times New Roman" w:hAnsi="Consolas" w:cs="Times New Roman"/>
+          <w:color w:val="569CD6"/>
+          <w:sz w:val="21"/>
+          <w:szCs w:val="21"/>
+          <w:lang w:eastAsia="en-IN"/>
+        </w:rPr>
+        <w:t>h2</w:t>
+      </w:r>
+      <w:r>
+        <w:rPr>
+          <w:rFonts w:ascii="Consolas" w:eastAsia="Times New Roman" w:hAnsi="Consolas" w:cs="Times New Roman"/>
+          <w:color w:val="808080"/>
+          <w:sz w:val="21"/>
+          <w:szCs w:val="21"/>
+          <w:lang w:eastAsia="en-IN"/>
+        </w:rPr>
+        <w:t>&gt;</w:t>
+      </w:r>
+    </w:p>
+    <w:p>
+      <w:pPr>
+        <w:shd w:val="clear" w:color="auto" w:fill="1E1E1E"/>
+        <w:spacing w:after="0" w:line="285" w:lineRule="atLeast"/>
+        <w:rPr>
+          <w:rFonts w:ascii="Consolas" w:eastAsia="Times New Roman" w:hAnsi="Consolas" w:cs="Times New Roman"/>
+          <w:color w:val="D4D4D4"/>
+          <w:sz w:val="21"/>
+          <w:szCs w:val="21"/>
+          <w:lang w:eastAsia="en-IN"/>
+        </w:rPr>
+      </w:pPr>
+      <w:r>
+        <w:rPr>
+          <w:rFonts w:ascii="Consolas" w:eastAsia="Times New Roman" w:hAnsi="Consolas" w:cs="Times New Roman"/>
+          <w:color w:val="D4D4D4"/>
+          <w:sz w:val="21"/>
+          <w:szCs w:val="21"/>
+          <w:lang w:eastAsia="en-IN"/>
+        </w:rPr>
+        <w:t xml:space="preserve">        </w:t>
+      </w:r>
+      <w:r>
+        <w:rPr>
+          <w:rFonts w:ascii="Consolas" w:eastAsia="Times New Roman" w:hAnsi="Consolas" w:cs="Times New Roman"/>
+          <w:color w:val="808080"/>
+          <w:sz w:val="21"/>
+          <w:szCs w:val="21"/>
+          <w:lang w:eastAsia="en-IN"/>
+        </w:rPr>
+        <w:t>&lt;/</w:t>
+      </w:r>
+      <w:r>
+        <w:rPr>
+          <w:rFonts w:ascii="Consolas" w:eastAsia="Times New Roman" w:hAnsi="Consolas" w:cs="Times New Roman"/>
+          <w:color w:val="569CD6"/>
+          <w:sz w:val="21"/>
+          <w:szCs w:val="21"/>
+          <w:lang w:eastAsia="en-IN"/>
+        </w:rPr>
+        <w:t>li</w:t>
+      </w:r>
+      <w:r>
+        <w:rPr>
+          <w:rFonts w:ascii="Consolas" w:eastAsia="Times New Roman" w:hAnsi="Consolas" w:cs="Times New Roman"/>
+          <w:color w:val="808080"/>
+          <w:sz w:val="21"/>
+          <w:szCs w:val="21"/>
+          <w:lang w:eastAsia="en-IN"/>
+        </w:rPr>
+        <w:t>&gt;</w:t>
+      </w:r>
+    </w:p>
+    <w:p>
+      <w:pPr>
+        <w:shd w:val="clear" w:color="auto" w:fill="1E1E1E"/>
+        <w:spacing w:after="0" w:line="285" w:lineRule="atLeast"/>
+        <w:rPr>
+          <w:rFonts w:ascii="Consolas" w:eastAsia="Times New Roman" w:hAnsi="Consolas" w:cs="Times New Roman"/>
+          <w:color w:val="D4D4D4"/>
+          <w:sz w:val="21"/>
+          <w:szCs w:val="21"/>
+          <w:lang w:eastAsia="en-IN"/>
+        </w:rPr>
+      </w:pPr>
+      <w:r>
+        <w:rPr>
+          <w:rFonts w:ascii="Consolas" w:eastAsia="Times New Roman" w:hAnsi="Consolas" w:cs="Times New Roman"/>
+          <w:color w:val="D4D4D4"/>
+          <w:sz w:val="21"/>
+          <w:szCs w:val="21"/>
+          <w:lang w:eastAsia="en-IN"/>
+        </w:rPr>
+        <w:t xml:space="preserve">        </w:t>
+      </w:r>
+      <w:r>
+        <w:rPr>
+          <w:rFonts w:ascii="Consolas" w:eastAsia="Times New Roman" w:hAnsi="Consolas" w:cs="Times New Roman"/>
+          <w:color w:val="808080"/>
+          <w:sz w:val="21"/>
+          <w:szCs w:val="21"/>
+          <w:lang w:eastAsia="en-IN"/>
+        </w:rPr>
+        <w:t>&lt;</w:t>
+      </w:r>
+      <w:proofErr w:type="gramStart"/>
+      <w:r>
+        <w:rPr>
+          <w:rFonts w:ascii="Consolas" w:eastAsia="Times New Roman" w:hAnsi="Consolas" w:cs="Times New Roman"/>
+          <w:color w:val="569CD6"/>
+          <w:sz w:val="21"/>
+          <w:szCs w:val="21"/>
+          <w:lang w:eastAsia="en-IN"/>
+        </w:rPr>
+        <w:t>li</w:t>
+      </w:r>
+      <w:proofErr w:type="gramEnd"/>
+      <w:r>
+        <w:rPr>
+          <w:rFonts w:ascii="Consolas" w:eastAsia="Times New Roman" w:hAnsi="Consolas" w:cs="Times New Roman"/>
+          <w:color w:val="808080"/>
+          <w:sz w:val="21"/>
+          <w:szCs w:val="21"/>
+          <w:lang w:eastAsia="en-IN"/>
+        </w:rPr>
+        <w:t>&gt;</w:t>
+      </w:r>
+    </w:p>
+    <w:p>
+      <w:pPr>
+        <w:shd w:val="clear" w:color="auto" w:fill="1E1E1E"/>
+        <w:spacing w:after="0" w:line="285" w:lineRule="atLeast"/>
+        <w:rPr>
+          <w:rFonts w:ascii="Consolas" w:eastAsia="Times New Roman" w:hAnsi="Consolas" w:cs="Times New Roman"/>
+          <w:color w:val="D4D4D4"/>
+          <w:sz w:val="21"/>
+          <w:szCs w:val="21"/>
+          <w:lang w:eastAsia="en-IN"/>
+        </w:rPr>
+      </w:pPr>
+      <w:r>
+        <w:rPr>
+          <w:rFonts w:ascii="Consolas" w:eastAsia="Times New Roman" w:hAnsi="Consolas" w:cs="Times New Roman"/>
+          <w:color w:val="D4D4D4"/>
+          <w:sz w:val="21"/>
+          <w:szCs w:val="21"/>
+          <w:lang w:eastAsia="en-IN"/>
+        </w:rPr>
+        <w:t xml:space="preserve">            </w:t>
+      </w:r>
+      <w:r>
+        <w:rPr>
+          <w:rFonts w:ascii="Consolas" w:eastAsia="Times New Roman" w:hAnsi="Consolas" w:cs="Times New Roman"/>
+          <w:color w:val="808080"/>
+          <w:sz w:val="21"/>
+          <w:szCs w:val="21"/>
+          <w:lang w:eastAsia="en-IN"/>
+        </w:rPr>
+        <w:t>&lt;</w:t>
+      </w:r>
+      <w:r>
+        <w:rPr>
+          <w:rFonts w:ascii="Consolas" w:eastAsia="Times New Roman" w:hAnsi="Consolas" w:cs="Times New Roman"/>
+          <w:color w:val="569CD6"/>
+          <w:sz w:val="21"/>
+          <w:szCs w:val="21"/>
+          <w:lang w:eastAsia="en-IN"/>
+        </w:rPr>
+        <w:t>h2</w:t>
+      </w:r>
+      <w:r>
+        <w:rPr>
+          <w:rFonts w:ascii="Consolas" w:eastAsia="Times New Roman" w:hAnsi="Consolas" w:cs="Times New Roman"/>
+          <w:color w:val="808080"/>
+          <w:sz w:val="21"/>
+          <w:szCs w:val="21"/>
+          <w:lang w:eastAsia="en-IN"/>
+        </w:rPr>
+        <w:t>&gt;&lt;</w:t>
+      </w:r>
+      <w:r>
+        <w:rPr>
+          <w:rFonts w:ascii="Consolas" w:eastAsia="Times New Roman" w:hAnsi="Consolas" w:cs="Times New Roman"/>
+          <w:color w:val="569CD6"/>
+          <w:sz w:val="21"/>
+          <w:szCs w:val="21"/>
+          <w:lang w:eastAsia="en-IN"/>
+        </w:rPr>
+        <w:t>a</w:t>
+      </w:r>
+      <w:r>
+        <w:rPr>
+          <w:rFonts w:ascii="Consolas" w:eastAsia="Times New Roman" w:hAnsi="Consolas" w:cs="Times New Roman"/>
+          <w:color w:val="D4D4D4"/>
+          <w:sz w:val="21"/>
+          <w:szCs w:val="21"/>
+          <w:lang w:eastAsia="en-IN"/>
+        </w:rPr>
+        <w:t xml:space="preserve"> </w:t>
+      </w:r>
+      <w:r>
+        <w:rPr>
+          <w:rFonts w:ascii="Consolas" w:eastAsia="Times New Roman" w:hAnsi="Consolas" w:cs="Times New Roman"/>
+          <w:color w:val="9CDCFE"/>
+          <w:sz w:val="21"/>
+          <w:szCs w:val="21"/>
+          <w:lang w:eastAsia="en-IN"/>
+        </w:rPr>
+        <w:t>[</w:t>
+      </w:r>
+      <w:proofErr w:type="spellStart"/>
+      <w:r>
+        <w:rPr>
+          <w:rFonts w:ascii="Consolas" w:eastAsia="Times New Roman" w:hAnsi="Consolas" w:cs="Times New Roman"/>
+          <w:color w:val="9CDCFE"/>
+          <w:sz w:val="21"/>
+          <w:szCs w:val="21"/>
+          <w:lang w:eastAsia="en-IN"/>
+        </w:rPr>
+        <w:t>routerLink</w:t>
+      </w:r>
+      <w:proofErr w:type="spellEnd"/>
+      <w:proofErr w:type="gramStart"/>
+      <w:r>
+        <w:rPr>
+          <w:rFonts w:ascii="Consolas" w:eastAsia="Times New Roman" w:hAnsi="Consolas" w:cs="Times New Roman"/>
+          <w:color w:val="9CDCFE"/>
+          <w:sz w:val="21"/>
+          <w:szCs w:val="21"/>
+          <w:lang w:eastAsia="en-IN"/>
+        </w:rPr>
+        <w:t>]</w:t>
+      </w:r>
+      <w:r>
+        <w:rPr>
+          <w:rFonts w:ascii="Consolas" w:eastAsia="Times New Roman" w:hAnsi="Consolas" w:cs="Times New Roman"/>
+          <w:color w:val="D4D4D4"/>
+          <w:sz w:val="21"/>
+          <w:szCs w:val="21"/>
+          <w:lang w:eastAsia="en-IN"/>
+        </w:rPr>
+        <w:t>=</w:t>
+      </w:r>
+      <w:proofErr w:type="gramEnd"/>
+      <w:r>
+        <w:rPr>
+          <w:rFonts w:ascii="Consolas" w:eastAsia="Times New Roman" w:hAnsi="Consolas" w:cs="Times New Roman"/>
+          <w:color w:val="CE9178"/>
+          <w:sz w:val="21"/>
+          <w:szCs w:val="21"/>
+          <w:lang w:eastAsia="en-IN"/>
+        </w:rPr>
+        <w:t>"['/hotels']"</w:t>
+      </w:r>
+      <w:r>
+        <w:rPr>
+          <w:rFonts w:ascii="Consolas" w:eastAsia="Times New Roman" w:hAnsi="Consolas" w:cs="Times New Roman"/>
+          <w:color w:val="808080"/>
+          <w:sz w:val="21"/>
+          <w:szCs w:val="21"/>
+          <w:lang w:eastAsia="en-IN"/>
+        </w:rPr>
+        <w:t>&gt;</w:t>
+      </w:r>
+      <w:r>
+        <w:rPr>
+          <w:rFonts w:ascii="Consolas" w:eastAsia="Times New Roman" w:hAnsi="Consolas" w:cs="Times New Roman"/>
+          <w:color w:val="D4D4D4"/>
+          <w:sz w:val="21"/>
+          <w:szCs w:val="21"/>
+          <w:lang w:eastAsia="en-IN"/>
+        </w:rPr>
+        <w:t>Hotels</w:t>
+      </w:r>
+      <w:r>
+        <w:rPr>
+          <w:rFonts w:ascii="Consolas" w:eastAsia="Times New Roman" w:hAnsi="Consolas" w:cs="Times New Roman"/>
+          <w:color w:val="808080"/>
+          <w:sz w:val="21"/>
+          <w:szCs w:val="21"/>
+          <w:lang w:eastAsia="en-IN"/>
+        </w:rPr>
+        <w:t>&lt;/</w:t>
+      </w:r>
+      <w:r>
+        <w:rPr>
+          <w:rFonts w:ascii="Consolas" w:eastAsia="Times New Roman" w:hAnsi="Consolas" w:cs="Times New Roman"/>
+          <w:color w:val="569CD6"/>
+          <w:sz w:val="21"/>
+          <w:szCs w:val="21"/>
+          <w:lang w:eastAsia="en-IN"/>
+        </w:rPr>
+        <w:t>a</w:t>
+      </w:r>
+      <w:r>
+        <w:rPr>
+          <w:rFonts w:ascii="Consolas" w:eastAsia="Times New Roman" w:hAnsi="Consolas" w:cs="Times New Roman"/>
+          <w:color w:val="808080"/>
+          <w:sz w:val="21"/>
+          <w:szCs w:val="21"/>
+          <w:lang w:eastAsia="en-IN"/>
+        </w:rPr>
+        <w:t>&gt;&lt;/</w:t>
+      </w:r>
+      <w:r>
+        <w:rPr>
+          <w:rFonts w:ascii="Consolas" w:eastAsia="Times New Roman" w:hAnsi="Consolas" w:cs="Times New Roman"/>
+          <w:color w:val="569CD6"/>
+          <w:sz w:val="21"/>
+          <w:szCs w:val="21"/>
+          <w:lang w:eastAsia="en-IN"/>
+        </w:rPr>
+        <w:t>h2</w:t>
+      </w:r>
+      <w:r>
+        <w:rPr>
+          <w:rFonts w:ascii="Consolas" w:eastAsia="Times New Roman" w:hAnsi="Consolas" w:cs="Times New Roman"/>
+          <w:color w:val="808080"/>
+          <w:sz w:val="21"/>
+          <w:szCs w:val="21"/>
+          <w:lang w:eastAsia="en-IN"/>
+        </w:rPr>
+        <w:t>&gt;</w:t>
+      </w:r>
+    </w:p>
+    <w:p>
+      <w:pPr>
+        <w:shd w:val="clear" w:color="auto" w:fill="1E1E1E"/>
+        <w:spacing w:after="0" w:line="285" w:lineRule="atLeast"/>
+        <w:rPr>
+          <w:rFonts w:ascii="Consolas" w:eastAsia="Times New Roman" w:hAnsi="Consolas" w:cs="Times New Roman"/>
+          <w:color w:val="D4D4D4"/>
+          <w:sz w:val="21"/>
+          <w:szCs w:val="21"/>
+          <w:lang w:eastAsia="en-IN"/>
+        </w:rPr>
+      </w:pPr>
+      <w:r>
+        <w:rPr>
+          <w:rFonts w:ascii="Consolas" w:eastAsia="Times New Roman" w:hAnsi="Consolas" w:cs="Times New Roman"/>
+          <w:color w:val="D4D4D4"/>
+          <w:sz w:val="21"/>
+          <w:szCs w:val="21"/>
+          <w:lang w:eastAsia="en-IN"/>
+        </w:rPr>
+        <w:t xml:space="preserve">        </w:t>
+      </w:r>
+      <w:r>
+        <w:rPr>
+          <w:rFonts w:ascii="Consolas" w:eastAsia="Times New Roman" w:hAnsi="Consolas" w:cs="Times New Roman"/>
+          <w:color w:val="808080"/>
+          <w:sz w:val="21"/>
+          <w:szCs w:val="21"/>
+          <w:lang w:eastAsia="en-IN"/>
+        </w:rPr>
+        <w:t>&lt;/</w:t>
+      </w:r>
+      <w:r>
+        <w:rPr>
+          <w:rFonts w:ascii="Consolas" w:eastAsia="Times New Roman" w:hAnsi="Consolas" w:cs="Times New Roman"/>
+          <w:color w:val="569CD6"/>
+          <w:sz w:val="21"/>
+          <w:szCs w:val="21"/>
+          <w:lang w:eastAsia="en-IN"/>
+        </w:rPr>
+        <w:t>li</w:t>
+      </w:r>
+      <w:r>
+        <w:rPr>
+          <w:rFonts w:ascii="Consolas" w:eastAsia="Times New Roman" w:hAnsi="Consolas" w:cs="Times New Roman"/>
+          <w:color w:val="808080"/>
+          <w:sz w:val="21"/>
+          <w:szCs w:val="21"/>
+          <w:lang w:eastAsia="en-IN"/>
+        </w:rPr>
+        <w:t>&gt;</w:t>
+      </w:r>
+    </w:p>
+    <w:p>
+      <w:pPr>
+        <w:shd w:val="clear" w:color="auto" w:fill="1E1E1E"/>
+        <w:spacing w:after="0" w:line="285" w:lineRule="atLeast"/>
+        <w:rPr>
+          <w:rFonts w:ascii="Consolas" w:eastAsia="Times New Roman" w:hAnsi="Consolas" w:cs="Times New Roman"/>
+          <w:color w:val="D4D4D4"/>
+          <w:sz w:val="21"/>
+          <w:szCs w:val="21"/>
+          <w:lang w:eastAsia="en-IN"/>
+        </w:rPr>
+      </w:pPr>
+      <w:r>
+        <w:rPr>
+          <w:rFonts w:ascii="Consolas" w:eastAsia="Times New Roman" w:hAnsi="Consolas" w:cs="Times New Roman"/>
+          <w:color w:val="D4D4D4"/>
+          <w:sz w:val="21"/>
+          <w:szCs w:val="21"/>
+          <w:lang w:eastAsia="en-IN"/>
+        </w:rPr>
+        <w:t xml:space="preserve">        </w:t>
+      </w:r>
+      <w:r>
+        <w:rPr>
+          <w:rFonts w:ascii="Consolas" w:eastAsia="Times New Roman" w:hAnsi="Consolas" w:cs="Times New Roman"/>
+          <w:color w:val="808080"/>
+          <w:sz w:val="21"/>
+          <w:szCs w:val="21"/>
+          <w:lang w:eastAsia="en-IN"/>
+        </w:rPr>
+        <w:t>&lt;</w:t>
+      </w:r>
+      <w:proofErr w:type="gramStart"/>
+      <w:r>
+        <w:rPr>
+          <w:rFonts w:ascii="Consolas" w:eastAsia="Times New Roman" w:hAnsi="Consolas" w:cs="Times New Roman"/>
+          <w:color w:val="569CD6"/>
+          <w:sz w:val="21"/>
+          <w:szCs w:val="21"/>
+          <w:lang w:eastAsia="en-IN"/>
+        </w:rPr>
+        <w:t>li</w:t>
+      </w:r>
+      <w:proofErr w:type="gramEnd"/>
+      <w:r>
+        <w:rPr>
+          <w:rFonts w:ascii="Consolas" w:eastAsia="Times New Roman" w:hAnsi="Consolas" w:cs="Times New Roman"/>
+          <w:color w:val="808080"/>
+          <w:sz w:val="21"/>
+          <w:szCs w:val="21"/>
+          <w:lang w:eastAsia="en-IN"/>
+        </w:rPr>
+        <w:t>&gt;</w:t>
+      </w:r>
+    </w:p>
+    <w:p>
+      <w:pPr>
+        <w:shd w:val="clear" w:color="auto" w:fill="1E1E1E"/>
+        <w:spacing w:after="0" w:line="285" w:lineRule="atLeast"/>
+        <w:rPr>
+          <w:rFonts w:ascii="Consolas" w:eastAsia="Times New Roman" w:hAnsi="Consolas" w:cs="Times New Roman"/>
+          <w:color w:val="D4D4D4"/>
+          <w:sz w:val="21"/>
+          <w:szCs w:val="21"/>
+          <w:lang w:eastAsia="en-IN"/>
+        </w:rPr>
+      </w:pPr>
+      <w:r>
+        <w:rPr>
+          <w:rFonts w:ascii="Consolas" w:eastAsia="Times New Roman" w:hAnsi="Consolas" w:cs="Times New Roman"/>
+          <w:color w:val="D4D4D4"/>
+          <w:sz w:val="21"/>
+          <w:szCs w:val="21"/>
+          <w:lang w:eastAsia="en-IN"/>
+        </w:rPr>
+        <w:t xml:space="preserve">          </w:t>
+      </w:r>
+      <w:r>
+        <w:rPr>
+          <w:rFonts w:ascii="Consolas" w:eastAsia="Times New Roman" w:hAnsi="Consolas" w:cs="Times New Roman"/>
+          <w:color w:val="808080"/>
+          <w:sz w:val="21"/>
+          <w:szCs w:val="21"/>
+          <w:lang w:eastAsia="en-IN"/>
+        </w:rPr>
+        <w:t>&lt;</w:t>
+      </w:r>
+      <w:r>
+        <w:rPr>
+          <w:rFonts w:ascii="Consolas" w:eastAsia="Times New Roman" w:hAnsi="Consolas" w:cs="Times New Roman"/>
+          <w:color w:val="569CD6"/>
+          <w:sz w:val="21"/>
+          <w:szCs w:val="21"/>
+          <w:lang w:eastAsia="en-IN"/>
+        </w:rPr>
+        <w:t>h2</w:t>
+      </w:r>
+      <w:r>
+        <w:rPr>
+          <w:rFonts w:ascii="Consolas" w:eastAsia="Times New Roman" w:hAnsi="Consolas" w:cs="Times New Roman"/>
+          <w:color w:val="808080"/>
+          <w:sz w:val="21"/>
+          <w:szCs w:val="21"/>
+          <w:lang w:eastAsia="en-IN"/>
+        </w:rPr>
+        <w:t>&gt;&lt;</w:t>
+      </w:r>
+      <w:r>
+        <w:rPr>
+          <w:rFonts w:ascii="Consolas" w:eastAsia="Times New Roman" w:hAnsi="Consolas" w:cs="Times New Roman"/>
+          <w:color w:val="569CD6"/>
+          <w:sz w:val="21"/>
+          <w:szCs w:val="21"/>
+          <w:lang w:eastAsia="en-IN"/>
+        </w:rPr>
+        <w:t>a</w:t>
+      </w:r>
+      <w:r>
+        <w:rPr>
+          <w:rFonts w:ascii="Consolas" w:eastAsia="Times New Roman" w:hAnsi="Consolas" w:cs="Times New Roman"/>
+          <w:color w:val="D4D4D4"/>
+          <w:sz w:val="21"/>
+          <w:szCs w:val="21"/>
+          <w:lang w:eastAsia="en-IN"/>
+        </w:rPr>
+        <w:t xml:space="preserve"> </w:t>
+      </w:r>
+      <w:r>
+        <w:rPr>
+          <w:rFonts w:ascii="Consolas" w:eastAsia="Times New Roman" w:hAnsi="Consolas" w:cs="Times New Roman"/>
+          <w:color w:val="9CDCFE"/>
+          <w:sz w:val="21"/>
+          <w:szCs w:val="21"/>
+          <w:lang w:eastAsia="en-IN"/>
+        </w:rPr>
+        <w:t>[</w:t>
+      </w:r>
+      <w:proofErr w:type="spellStart"/>
+      <w:r>
+        <w:rPr>
+          <w:rFonts w:ascii="Consolas" w:eastAsia="Times New Roman" w:hAnsi="Consolas" w:cs="Times New Roman"/>
+          <w:color w:val="9CDCFE"/>
+          <w:sz w:val="21"/>
+          <w:szCs w:val="21"/>
+          <w:lang w:eastAsia="en-IN"/>
+        </w:rPr>
+        <w:t>routerLink</w:t>
+      </w:r>
+      <w:proofErr w:type="spellEnd"/>
+      <w:proofErr w:type="gramStart"/>
+      <w:r>
+        <w:rPr>
+          <w:rFonts w:ascii="Consolas" w:eastAsia="Times New Roman" w:hAnsi="Consolas" w:cs="Times New Roman"/>
+          <w:color w:val="9CDCFE"/>
+          <w:sz w:val="21"/>
+          <w:szCs w:val="21"/>
+          <w:lang w:eastAsia="en-IN"/>
+        </w:rPr>
+        <w:t>]</w:t>
+      </w:r>
+      <w:r>
+        <w:rPr>
+          <w:rFonts w:ascii="Consolas" w:eastAsia="Times New Roman" w:hAnsi="Consolas" w:cs="Times New Roman"/>
+          <w:color w:val="D4D4D4"/>
+          <w:sz w:val="21"/>
+          <w:szCs w:val="21"/>
+          <w:lang w:eastAsia="en-IN"/>
+        </w:rPr>
+        <w:t>=</w:t>
+      </w:r>
+      <w:proofErr w:type="gramEnd"/>
+      <w:r>
+        <w:rPr>
+          <w:rFonts w:ascii="Consolas" w:eastAsia="Times New Roman" w:hAnsi="Consolas" w:cs="Times New Roman"/>
+          <w:color w:val="CE9178"/>
+          <w:sz w:val="21"/>
+          <w:szCs w:val="21"/>
+          <w:lang w:eastAsia="en-IN"/>
+        </w:rPr>
+        <w:t>"['/history']"</w:t>
+      </w:r>
+      <w:r>
+        <w:rPr>
+          <w:rFonts w:ascii="Consolas" w:eastAsia="Times New Roman" w:hAnsi="Consolas" w:cs="Times New Roman"/>
+          <w:color w:val="808080"/>
+          <w:sz w:val="21"/>
+          <w:szCs w:val="21"/>
+          <w:lang w:eastAsia="en-IN"/>
+        </w:rPr>
+        <w:t>&gt;</w:t>
+      </w:r>
+      <w:r>
+        <w:rPr>
+          <w:rFonts w:ascii="Consolas" w:eastAsia="Times New Roman" w:hAnsi="Consolas" w:cs="Times New Roman"/>
+          <w:color w:val="D4D4D4"/>
+          <w:sz w:val="21"/>
+          <w:szCs w:val="21"/>
+          <w:lang w:eastAsia="en-IN"/>
+        </w:rPr>
+        <w:t>My Orders</w:t>
+      </w:r>
+      <w:r>
+        <w:rPr>
+          <w:rFonts w:ascii="Consolas" w:eastAsia="Times New Roman" w:hAnsi="Consolas" w:cs="Times New Roman"/>
+          <w:color w:val="808080"/>
+          <w:sz w:val="21"/>
+          <w:szCs w:val="21"/>
+          <w:lang w:eastAsia="en-IN"/>
+        </w:rPr>
+        <w:t>&lt;/</w:t>
+      </w:r>
+      <w:r>
+        <w:rPr>
+          <w:rFonts w:ascii="Consolas" w:eastAsia="Times New Roman" w:hAnsi="Consolas" w:cs="Times New Roman"/>
+          <w:color w:val="569CD6"/>
+          <w:sz w:val="21"/>
+          <w:szCs w:val="21"/>
+          <w:lang w:eastAsia="en-IN"/>
+        </w:rPr>
+        <w:t>a</w:t>
+      </w:r>
+      <w:r>
+        <w:rPr>
+          <w:rFonts w:ascii="Consolas" w:eastAsia="Times New Roman" w:hAnsi="Consolas" w:cs="Times New Roman"/>
+          <w:color w:val="808080"/>
+          <w:sz w:val="21"/>
+          <w:szCs w:val="21"/>
+          <w:lang w:eastAsia="en-IN"/>
+        </w:rPr>
+        <w:t>&gt;&lt;/</w:t>
+      </w:r>
+      <w:r>
+        <w:rPr>
+          <w:rFonts w:ascii="Consolas" w:eastAsia="Times New Roman" w:hAnsi="Consolas" w:cs="Times New Roman"/>
+          <w:color w:val="569CD6"/>
+          <w:sz w:val="21"/>
+          <w:szCs w:val="21"/>
+          <w:lang w:eastAsia="en-IN"/>
+        </w:rPr>
+        <w:t>h2</w:t>
+      </w:r>
+      <w:r>
+        <w:rPr>
+          <w:rFonts w:ascii="Consolas" w:eastAsia="Times New Roman" w:hAnsi="Consolas" w:cs="Times New Roman"/>
+          <w:color w:val="808080"/>
+          <w:sz w:val="21"/>
+          <w:szCs w:val="21"/>
+          <w:lang w:eastAsia="en-IN"/>
+        </w:rPr>
+        <w:t>&gt;</w:t>
+      </w:r>
+    </w:p>
+    <w:p>
+      <w:pPr>
+        <w:shd w:val="clear" w:color="auto" w:fill="1E1E1E"/>
+        <w:spacing w:after="0" w:line="285" w:lineRule="atLeast"/>
+        <w:rPr>
+          <w:rFonts w:ascii="Consolas" w:eastAsia="Times New Roman" w:hAnsi="Consolas" w:cs="Times New Roman"/>
+          <w:color w:val="D4D4D4"/>
+          <w:sz w:val="21"/>
+          <w:szCs w:val="21"/>
+          <w:lang w:eastAsia="en-IN"/>
+        </w:rPr>
+      </w:pPr>
+      <w:r>
+        <w:rPr>
+          <w:rFonts w:ascii="Consolas" w:eastAsia="Times New Roman" w:hAnsi="Consolas" w:cs="Times New Roman"/>
+          <w:color w:val="D4D4D4"/>
+          <w:sz w:val="21"/>
+          <w:szCs w:val="21"/>
+          <w:lang w:eastAsia="en-IN"/>
+        </w:rPr>
+        <w:t xml:space="preserve">        </w:t>
+      </w:r>
+      <w:r>
+        <w:rPr>
+          <w:rFonts w:ascii="Consolas" w:eastAsia="Times New Roman" w:hAnsi="Consolas" w:cs="Times New Roman"/>
+          <w:color w:val="808080"/>
+          <w:sz w:val="21"/>
+          <w:szCs w:val="21"/>
+          <w:lang w:eastAsia="en-IN"/>
+        </w:rPr>
+        <w:t>&lt;/</w:t>
+      </w:r>
+      <w:r>
+        <w:rPr>
+          <w:rFonts w:ascii="Consolas" w:eastAsia="Times New Roman" w:hAnsi="Consolas" w:cs="Times New Roman"/>
+          <w:color w:val="569CD6"/>
+          <w:sz w:val="21"/>
+          <w:szCs w:val="21"/>
+          <w:lang w:eastAsia="en-IN"/>
+        </w:rPr>
+        <w:t>li</w:t>
+      </w:r>
+      <w:r>
+        <w:rPr>
+          <w:rFonts w:ascii="Consolas" w:eastAsia="Times New Roman" w:hAnsi="Consolas" w:cs="Times New Roman"/>
+          <w:color w:val="808080"/>
+          <w:sz w:val="21"/>
+          <w:szCs w:val="21"/>
+          <w:lang w:eastAsia="en-IN"/>
+        </w:rPr>
+        <w:t>&gt;</w:t>
+      </w:r>
+    </w:p>
+    <w:p>
+      <w:pPr>
+        <w:shd w:val="clear" w:color="auto" w:fill="1E1E1E"/>
+        <w:spacing w:after="0" w:line="285" w:lineRule="atLeast"/>
+        <w:rPr>
+          <w:rFonts w:ascii="Consolas" w:eastAsia="Times New Roman" w:hAnsi="Consolas" w:cs="Times New Roman"/>
+          <w:color w:val="D4D4D4"/>
+          <w:sz w:val="21"/>
+          <w:szCs w:val="21"/>
+          <w:lang w:eastAsia="en-IN"/>
+        </w:rPr>
+      </w:pPr>
+      <w:r>
+        <w:rPr>
+          <w:rFonts w:ascii="Consolas" w:eastAsia="Times New Roman" w:hAnsi="Consolas" w:cs="Times New Roman"/>
+          <w:color w:val="D4D4D4"/>
+          <w:sz w:val="21"/>
+          <w:szCs w:val="21"/>
+          <w:lang w:eastAsia="en-IN"/>
+        </w:rPr>
+        <w:t xml:space="preserve">        </w:t>
+      </w:r>
+      <w:r>
+        <w:rPr>
+          <w:rFonts w:ascii="Consolas" w:eastAsia="Times New Roman" w:hAnsi="Consolas" w:cs="Times New Roman"/>
+          <w:color w:val="808080"/>
+          <w:sz w:val="21"/>
+          <w:szCs w:val="21"/>
+          <w:lang w:eastAsia="en-IN"/>
+        </w:rPr>
+        <w:t>&lt;</w:t>
+      </w:r>
+      <w:proofErr w:type="gramStart"/>
+      <w:r>
+        <w:rPr>
+          <w:rFonts w:ascii="Consolas" w:eastAsia="Times New Roman" w:hAnsi="Consolas" w:cs="Times New Roman"/>
+          <w:color w:val="569CD6"/>
+          <w:sz w:val="21"/>
+          <w:szCs w:val="21"/>
+          <w:lang w:eastAsia="en-IN"/>
+        </w:rPr>
+        <w:t>li</w:t>
+      </w:r>
+      <w:proofErr w:type="gramEnd"/>
+      <w:r>
+        <w:rPr>
+          <w:rFonts w:ascii="Consolas" w:eastAsia="Times New Roman" w:hAnsi="Consolas" w:cs="Times New Roman"/>
+          <w:color w:val="808080"/>
+          <w:sz w:val="21"/>
+          <w:szCs w:val="21"/>
+          <w:lang w:eastAsia="en-IN"/>
+        </w:rPr>
+        <w:t>&gt;</w:t>
+      </w:r>
+    </w:p>
+    <w:p>
+      <w:pPr>
+        <w:shd w:val="clear" w:color="auto" w:fill="1E1E1E"/>
+        <w:spacing w:after="0" w:line="285" w:lineRule="atLeast"/>
+        <w:rPr>
+          <w:rFonts w:ascii="Consolas" w:eastAsia="Times New Roman" w:hAnsi="Consolas" w:cs="Times New Roman"/>
+          <w:color w:val="D4D4D4"/>
+          <w:sz w:val="21"/>
+          <w:szCs w:val="21"/>
+          <w:lang w:eastAsia="en-IN"/>
+        </w:rPr>
+      </w:pPr>
+      <w:r>
+        <w:rPr>
+          <w:rFonts w:ascii="Consolas" w:eastAsia="Times New Roman" w:hAnsi="Consolas" w:cs="Times New Roman"/>
+          <w:color w:val="D4D4D4"/>
+          <w:sz w:val="21"/>
+          <w:szCs w:val="21"/>
+          <w:lang w:eastAsia="en-IN"/>
+        </w:rPr>
+        <w:t xml:space="preserve">            </w:t>
+      </w:r>
+      <w:r>
+        <w:rPr>
+          <w:rFonts w:ascii="Consolas" w:eastAsia="Times New Roman" w:hAnsi="Consolas" w:cs="Times New Roman"/>
+          <w:color w:val="808080"/>
+          <w:sz w:val="21"/>
+          <w:szCs w:val="21"/>
+          <w:lang w:eastAsia="en-IN"/>
+        </w:rPr>
+        <w:t>&lt;</w:t>
+      </w:r>
+      <w:r>
+        <w:rPr>
+          <w:rFonts w:ascii="Consolas" w:eastAsia="Times New Roman" w:hAnsi="Consolas" w:cs="Times New Roman"/>
+          <w:color w:val="569CD6"/>
+          <w:sz w:val="21"/>
+          <w:szCs w:val="21"/>
+          <w:lang w:eastAsia="en-IN"/>
+        </w:rPr>
+        <w:t>h2</w:t>
+      </w:r>
+      <w:r>
+        <w:rPr>
+          <w:rFonts w:ascii="Consolas" w:eastAsia="Times New Roman" w:hAnsi="Consolas" w:cs="Times New Roman"/>
+          <w:color w:val="808080"/>
+          <w:sz w:val="21"/>
+          <w:szCs w:val="21"/>
+          <w:lang w:eastAsia="en-IN"/>
+        </w:rPr>
+        <w:t>&gt;&lt;</w:t>
+      </w:r>
+      <w:r>
+        <w:rPr>
+          <w:rFonts w:ascii="Consolas" w:eastAsia="Times New Roman" w:hAnsi="Consolas" w:cs="Times New Roman"/>
+          <w:color w:val="569CD6"/>
+          <w:sz w:val="21"/>
+          <w:szCs w:val="21"/>
+          <w:lang w:eastAsia="en-IN"/>
+        </w:rPr>
+        <w:t>a</w:t>
+      </w:r>
+      <w:r>
+        <w:rPr>
+          <w:rFonts w:ascii="Consolas" w:eastAsia="Times New Roman" w:hAnsi="Consolas" w:cs="Times New Roman"/>
+          <w:color w:val="D4D4D4"/>
+          <w:sz w:val="21"/>
+          <w:szCs w:val="21"/>
+          <w:lang w:eastAsia="en-IN"/>
+        </w:rPr>
+        <w:t xml:space="preserve"> </w:t>
+      </w:r>
+      <w:r>
+        <w:rPr>
+          <w:rFonts w:ascii="Consolas" w:eastAsia="Times New Roman" w:hAnsi="Consolas" w:cs="Times New Roman"/>
+          <w:color w:val="9CDCFE"/>
+          <w:sz w:val="21"/>
+          <w:szCs w:val="21"/>
+          <w:lang w:eastAsia="en-IN"/>
+        </w:rPr>
+        <w:t>[</w:t>
+      </w:r>
+      <w:proofErr w:type="spellStart"/>
+      <w:r>
+        <w:rPr>
+          <w:rFonts w:ascii="Consolas" w:eastAsia="Times New Roman" w:hAnsi="Consolas" w:cs="Times New Roman"/>
+          <w:color w:val="9CDCFE"/>
+          <w:sz w:val="21"/>
+          <w:szCs w:val="21"/>
+          <w:lang w:eastAsia="en-IN"/>
+        </w:rPr>
+        <w:t>routerLink</w:t>
+      </w:r>
+      <w:proofErr w:type="spellEnd"/>
+      <w:proofErr w:type="gramStart"/>
+      <w:r>
+        <w:rPr>
+          <w:rFonts w:ascii="Consolas" w:eastAsia="Times New Roman" w:hAnsi="Consolas" w:cs="Times New Roman"/>
+          <w:color w:val="9CDCFE"/>
+          <w:sz w:val="21"/>
+          <w:szCs w:val="21"/>
+          <w:lang w:eastAsia="en-IN"/>
+        </w:rPr>
+        <w:t>]</w:t>
+      </w:r>
+      <w:r>
+        <w:rPr>
+          <w:rFonts w:ascii="Consolas" w:eastAsia="Times New Roman" w:hAnsi="Consolas" w:cs="Times New Roman"/>
+          <w:color w:val="D4D4D4"/>
+          <w:sz w:val="21"/>
+          <w:szCs w:val="21"/>
+          <w:lang w:eastAsia="en-IN"/>
+        </w:rPr>
+        <w:t>=</w:t>
+      </w:r>
+      <w:proofErr w:type="gramEnd"/>
+      <w:r>
+        <w:rPr>
+          <w:rFonts w:ascii="Consolas" w:eastAsia="Times New Roman" w:hAnsi="Consolas" w:cs="Times New Roman"/>
+          <w:color w:val="CE9178"/>
+          <w:sz w:val="21"/>
+          <w:szCs w:val="21"/>
+          <w:lang w:eastAsia="en-IN"/>
+        </w:rPr>
+        <w:t>"['/register']"</w:t>
+      </w:r>
+      <w:r>
+        <w:rPr>
+          <w:rFonts w:ascii="Consolas" w:eastAsia="Times New Roman" w:hAnsi="Consolas" w:cs="Times New Roman"/>
+          <w:color w:val="808080"/>
+          <w:sz w:val="21"/>
+          <w:szCs w:val="21"/>
+          <w:lang w:eastAsia="en-IN"/>
+        </w:rPr>
+        <w:t>&gt;</w:t>
+      </w:r>
+      <w:r>
+        <w:rPr>
+          <w:rFonts w:ascii="Consolas" w:eastAsia="Times New Roman" w:hAnsi="Consolas" w:cs="Times New Roman"/>
+          <w:color w:val="D4D4D4"/>
+          <w:sz w:val="21"/>
+          <w:szCs w:val="21"/>
+          <w:lang w:eastAsia="en-IN"/>
+        </w:rPr>
+        <w:t>Register</w:t>
+      </w:r>
+      <w:r>
+        <w:rPr>
+          <w:rFonts w:ascii="Consolas" w:eastAsia="Times New Roman" w:hAnsi="Consolas" w:cs="Times New Roman"/>
+          <w:color w:val="808080"/>
+          <w:sz w:val="21"/>
+          <w:szCs w:val="21"/>
+          <w:lang w:eastAsia="en-IN"/>
+        </w:rPr>
+        <w:t>&lt;/</w:t>
+      </w:r>
+      <w:r>
+        <w:rPr>
+          <w:rFonts w:ascii="Consolas" w:eastAsia="Times New Roman" w:hAnsi="Consolas" w:cs="Times New Roman"/>
+          <w:color w:val="569CD6"/>
+          <w:sz w:val="21"/>
+          <w:szCs w:val="21"/>
+          <w:lang w:eastAsia="en-IN"/>
+        </w:rPr>
+        <w:t>a</w:t>
+      </w:r>
+      <w:r>
+        <w:rPr>
+          <w:rFonts w:ascii="Consolas" w:eastAsia="Times New Roman" w:hAnsi="Consolas" w:cs="Times New Roman"/>
+          <w:color w:val="808080"/>
+          <w:sz w:val="21"/>
+          <w:szCs w:val="21"/>
+          <w:lang w:eastAsia="en-IN"/>
+        </w:rPr>
+        <w:t>&gt;&lt;/</w:t>
+      </w:r>
+      <w:r>
+        <w:rPr>
+          <w:rFonts w:ascii="Consolas" w:eastAsia="Times New Roman" w:hAnsi="Consolas" w:cs="Times New Roman"/>
+          <w:color w:val="569CD6"/>
+          <w:sz w:val="21"/>
+          <w:szCs w:val="21"/>
+          <w:lang w:eastAsia="en-IN"/>
+        </w:rPr>
+        <w:t>h2</w:t>
+      </w:r>
+      <w:r>
+        <w:rPr>
+          <w:rFonts w:ascii="Consolas" w:eastAsia="Times New Roman" w:hAnsi="Consolas" w:cs="Times New Roman"/>
+          <w:color w:val="808080"/>
+          <w:sz w:val="21"/>
+          <w:szCs w:val="21"/>
+          <w:lang w:eastAsia="en-IN"/>
+        </w:rPr>
+        <w:t>&gt;</w:t>
+      </w:r>
+    </w:p>
+    <w:p>
+      <w:pPr>
+        <w:shd w:val="clear" w:color="auto" w:fill="1E1E1E"/>
+        <w:spacing w:after="0" w:line="285" w:lineRule="atLeast"/>
+        <w:rPr>
+          <w:rFonts w:ascii="Consolas" w:eastAsia="Times New Roman" w:hAnsi="Consolas" w:cs="Times New Roman"/>
+          <w:color w:val="D4D4D4"/>
+          <w:sz w:val="21"/>
+          <w:szCs w:val="21"/>
+          <w:lang w:eastAsia="en-IN"/>
+        </w:rPr>
+      </w:pPr>
+      <w:r>
+        <w:rPr>
+          <w:rFonts w:ascii="Consolas" w:eastAsia="Times New Roman" w:hAnsi="Consolas" w:cs="Times New Roman"/>
+          <w:color w:val="D4D4D4"/>
+          <w:sz w:val="21"/>
+          <w:szCs w:val="21"/>
+          <w:lang w:eastAsia="en-IN"/>
+        </w:rPr>
+        <w:t xml:space="preserve">          </w:t>
+      </w:r>
+      <w:r>
+        <w:rPr>
+          <w:rFonts w:ascii="Consolas" w:eastAsia="Times New Roman" w:hAnsi="Consolas" w:cs="Times New Roman"/>
+          <w:color w:val="808080"/>
+          <w:sz w:val="21"/>
+          <w:szCs w:val="21"/>
+          <w:lang w:eastAsia="en-IN"/>
+        </w:rPr>
+        <w:t>&lt;/</w:t>
+      </w:r>
+      <w:r>
+        <w:rPr>
+          <w:rFonts w:ascii="Consolas" w:eastAsia="Times New Roman" w:hAnsi="Consolas" w:cs="Times New Roman"/>
+          <w:color w:val="569CD6"/>
+          <w:sz w:val="21"/>
+          <w:szCs w:val="21"/>
+          <w:lang w:eastAsia="en-IN"/>
+        </w:rPr>
+        <w:t>li</w:t>
+      </w:r>
+      <w:r>
+        <w:rPr>
+          <w:rFonts w:ascii="Consolas" w:eastAsia="Times New Roman" w:hAnsi="Consolas" w:cs="Times New Roman"/>
+          <w:color w:val="808080"/>
+          <w:sz w:val="21"/>
+          <w:szCs w:val="21"/>
+          <w:lang w:eastAsia="en-IN"/>
+        </w:rPr>
+        <w:t>&gt;</w:t>
+      </w:r>
+    </w:p>
+    <w:p>
+      <w:pPr>
+        <w:shd w:val="clear" w:color="auto" w:fill="1E1E1E"/>
+        <w:spacing w:after="0" w:line="285" w:lineRule="atLeast"/>
+        <w:rPr>
+          <w:rFonts w:ascii="Consolas" w:eastAsia="Times New Roman" w:hAnsi="Consolas" w:cs="Times New Roman"/>
+          <w:color w:val="D4D4D4"/>
+          <w:sz w:val="21"/>
+          <w:szCs w:val="21"/>
+          <w:lang w:eastAsia="en-IN"/>
+        </w:rPr>
+      </w:pPr>
+      <w:r>
+        <w:rPr>
+          <w:rFonts w:ascii="Consolas" w:eastAsia="Times New Roman" w:hAnsi="Consolas" w:cs="Times New Roman"/>
+          <w:color w:val="D4D4D4"/>
+          <w:sz w:val="21"/>
+          <w:szCs w:val="21"/>
+          <w:lang w:eastAsia="en-IN"/>
+        </w:rPr>
+        <w:t xml:space="preserve">      </w:t>
+      </w:r>
+      <w:r>
+        <w:rPr>
+          <w:rFonts w:ascii="Consolas" w:eastAsia="Times New Roman" w:hAnsi="Consolas" w:cs="Times New Roman"/>
+          <w:color w:val="808080"/>
+          <w:sz w:val="21"/>
+          <w:szCs w:val="21"/>
+          <w:lang w:eastAsia="en-IN"/>
+        </w:rPr>
+        <w:t>&lt;/</w:t>
+      </w:r>
+      <w:proofErr w:type="spellStart"/>
+      <w:r>
+        <w:rPr>
+          <w:rFonts w:ascii="Consolas" w:eastAsia="Times New Roman" w:hAnsi="Consolas" w:cs="Times New Roman"/>
+          <w:color w:val="569CD6"/>
+          <w:sz w:val="21"/>
+          <w:szCs w:val="21"/>
+          <w:lang w:eastAsia="en-IN"/>
+        </w:rPr>
+        <w:t>ul</w:t>
+      </w:r>
+      <w:proofErr w:type="spellEnd"/>
+      <w:r>
+        <w:rPr>
+          <w:rFonts w:ascii="Consolas" w:eastAsia="Times New Roman" w:hAnsi="Consolas" w:cs="Times New Roman"/>
+          <w:color w:val="808080"/>
+          <w:sz w:val="21"/>
+          <w:szCs w:val="21"/>
+          <w:lang w:eastAsia="en-IN"/>
+        </w:rPr>
+        <w:t>&gt;</w:t>
+      </w:r>
+    </w:p>
+    <w:p>
+      <w:pPr>
+        <w:rPr>
+          <w:sz w:val="72"/>
+        </w:rPr>
+      </w:pPr>
+    </w:p>
+    <w:p>
+      <w:pPr>
+        <w:shd w:val="clear" w:color="auto" w:fill="1E1E1E"/>
+        <w:spacing w:after="0" w:line="285" w:lineRule="atLeast"/>
+        <w:rPr>
+          <w:rFonts w:ascii="Consolas" w:eastAsia="Times New Roman" w:hAnsi="Consolas" w:cs="Times New Roman"/>
+          <w:color w:val="D4D4D4"/>
+          <w:sz w:val="21"/>
+          <w:szCs w:val="21"/>
+          <w:lang w:eastAsia="en-IN"/>
+        </w:rPr>
+      </w:pPr>
+    </w:p>
+    <w:p>
+      <w:pPr>
+        <w:shd w:val="clear" w:color="auto" w:fill="1E1E1E"/>
+        <w:spacing w:after="0" w:line="285" w:lineRule="atLeast"/>
+        <w:rPr>
+          <w:rFonts w:ascii="Consolas" w:eastAsia="Times New Roman" w:hAnsi="Consolas" w:cs="Times New Roman"/>
+          <w:color w:val="D4D4D4"/>
+          <w:sz w:val="21"/>
+          <w:szCs w:val="21"/>
+          <w:lang w:eastAsia="en-IN"/>
+        </w:rPr>
+      </w:pPr>
+      <w:proofErr w:type="spellStart"/>
+      <w:proofErr w:type="gramStart"/>
+      <w:r>
+        <w:rPr>
+          <w:rFonts w:ascii="Consolas" w:eastAsia="Times New Roman" w:hAnsi="Consolas" w:cs="Times New Roman"/>
+          <w:color w:val="569CD6"/>
+          <w:sz w:val="21"/>
+          <w:szCs w:val="21"/>
+          <w:lang w:eastAsia="en-IN"/>
+        </w:rPr>
+        <w:t>const</w:t>
+      </w:r>
+      <w:proofErr w:type="spellEnd"/>
+      <w:proofErr w:type="gramEnd"/>
+      <w:r>
+        <w:rPr>
+          <w:rFonts w:ascii="Consolas" w:eastAsia="Times New Roman" w:hAnsi="Consolas" w:cs="Times New Roman"/>
+          <w:color w:val="D4D4D4"/>
+          <w:sz w:val="21"/>
+          <w:szCs w:val="21"/>
+          <w:lang w:eastAsia="en-IN"/>
+        </w:rPr>
+        <w:t xml:space="preserve"> </w:t>
+      </w:r>
+      <w:r>
+        <w:rPr>
+          <w:rFonts w:ascii="Consolas" w:eastAsia="Times New Roman" w:hAnsi="Consolas" w:cs="Times New Roman"/>
+          <w:color w:val="9CDCFE"/>
+          <w:sz w:val="21"/>
+          <w:szCs w:val="21"/>
+          <w:lang w:eastAsia="en-IN"/>
+        </w:rPr>
+        <w:t>routes</w:t>
+      </w:r>
+      <w:r>
+        <w:rPr>
+          <w:rFonts w:ascii="Consolas" w:eastAsia="Times New Roman" w:hAnsi="Consolas" w:cs="Times New Roman"/>
+          <w:color w:val="D4D4D4"/>
+          <w:sz w:val="21"/>
+          <w:szCs w:val="21"/>
+          <w:lang w:eastAsia="en-IN"/>
+        </w:rPr>
+        <w:t xml:space="preserve">: </w:t>
+      </w:r>
+      <w:r>
+        <w:rPr>
+          <w:rFonts w:ascii="Consolas" w:eastAsia="Times New Roman" w:hAnsi="Consolas" w:cs="Times New Roman"/>
+          <w:color w:val="4EC9B0"/>
+          <w:sz w:val="21"/>
+          <w:szCs w:val="21"/>
+          <w:lang w:eastAsia="en-IN"/>
+        </w:rPr>
+        <w:t>Routes</w:t>
+      </w:r>
+      <w:r>
+        <w:rPr>
+          <w:rFonts w:ascii="Consolas" w:eastAsia="Times New Roman" w:hAnsi="Consolas" w:cs="Times New Roman"/>
+          <w:color w:val="D4D4D4"/>
+          <w:sz w:val="21"/>
+          <w:szCs w:val="21"/>
+          <w:lang w:eastAsia="en-IN"/>
+        </w:rPr>
+        <w:t xml:space="preserve"> = [</w:t>
+      </w:r>
+    </w:p>
+    <w:p>
+      <w:pPr>
+        <w:shd w:val="clear" w:color="auto" w:fill="1E1E1E"/>
+        <w:spacing w:after="0" w:line="285" w:lineRule="atLeast"/>
+        <w:rPr>
+          <w:rFonts w:ascii="Consolas" w:eastAsia="Times New Roman" w:hAnsi="Consolas" w:cs="Times New Roman"/>
+          <w:color w:val="D4D4D4"/>
+          <w:sz w:val="21"/>
+          <w:szCs w:val="21"/>
+          <w:lang w:eastAsia="en-IN"/>
+        </w:rPr>
+      </w:pPr>
+      <w:r>
+        <w:rPr>
+          <w:rFonts w:ascii="Consolas" w:eastAsia="Times New Roman" w:hAnsi="Consolas" w:cs="Times New Roman"/>
+          <w:color w:val="D4D4D4"/>
+          <w:sz w:val="21"/>
+          <w:szCs w:val="21"/>
+          <w:lang w:eastAsia="en-IN"/>
+        </w:rPr>
+        <w:t xml:space="preserve">  {</w:t>
+      </w:r>
+      <w:proofErr w:type="gramStart"/>
+      <w:r>
+        <w:rPr>
+          <w:rFonts w:ascii="Consolas" w:eastAsia="Times New Roman" w:hAnsi="Consolas" w:cs="Times New Roman"/>
+          <w:color w:val="9CDCFE"/>
+          <w:sz w:val="21"/>
+          <w:szCs w:val="21"/>
+          <w:lang w:eastAsia="en-IN"/>
+        </w:rPr>
+        <w:t>path</w:t>
+      </w:r>
+      <w:proofErr w:type="gramEnd"/>
+      <w:r>
+        <w:rPr>
+          <w:rFonts w:ascii="Consolas" w:eastAsia="Times New Roman" w:hAnsi="Consolas" w:cs="Times New Roman"/>
+          <w:color w:val="9CDCFE"/>
+          <w:sz w:val="21"/>
+          <w:szCs w:val="21"/>
+          <w:lang w:eastAsia="en-IN"/>
+        </w:rPr>
+        <w:t>:</w:t>
+      </w:r>
+      <w:r>
+        <w:rPr>
+          <w:rFonts w:ascii="Consolas" w:eastAsia="Times New Roman" w:hAnsi="Consolas" w:cs="Times New Roman"/>
+          <w:color w:val="D4D4D4"/>
+          <w:sz w:val="21"/>
+          <w:szCs w:val="21"/>
+          <w:lang w:eastAsia="en-IN"/>
+        </w:rPr>
+        <w:t xml:space="preserve"> </w:t>
+      </w:r>
+      <w:r>
+        <w:rPr>
+          <w:rFonts w:ascii="Consolas" w:eastAsia="Times New Roman" w:hAnsi="Consolas" w:cs="Times New Roman"/>
+          <w:color w:val="CE9178"/>
+          <w:sz w:val="21"/>
+          <w:szCs w:val="21"/>
+          <w:lang w:eastAsia="en-IN"/>
+        </w:rPr>
+        <w:t>''</w:t>
+      </w:r>
+      <w:r>
+        <w:rPr>
+          <w:rFonts w:ascii="Consolas" w:eastAsia="Times New Roman" w:hAnsi="Consolas" w:cs="Times New Roman"/>
+          <w:color w:val="D4D4D4"/>
+          <w:sz w:val="21"/>
+          <w:szCs w:val="21"/>
+          <w:lang w:eastAsia="en-IN"/>
+        </w:rPr>
+        <w:t xml:space="preserve">, </w:t>
+      </w:r>
+      <w:proofErr w:type="spellStart"/>
+      <w:r>
+        <w:rPr>
+          <w:rFonts w:ascii="Consolas" w:eastAsia="Times New Roman" w:hAnsi="Consolas" w:cs="Times New Roman"/>
+          <w:color w:val="9CDCFE"/>
+          <w:sz w:val="21"/>
+          <w:szCs w:val="21"/>
+          <w:lang w:eastAsia="en-IN"/>
+        </w:rPr>
+        <w:t>redirectTo</w:t>
+      </w:r>
+      <w:proofErr w:type="spellEnd"/>
+      <w:r>
+        <w:rPr>
+          <w:rFonts w:ascii="Consolas" w:eastAsia="Times New Roman" w:hAnsi="Consolas" w:cs="Times New Roman"/>
+          <w:color w:val="9CDCFE"/>
+          <w:sz w:val="21"/>
+          <w:szCs w:val="21"/>
+          <w:lang w:eastAsia="en-IN"/>
+        </w:rPr>
+        <w:t>:</w:t>
+      </w:r>
+      <w:r>
+        <w:rPr>
+          <w:rFonts w:ascii="Consolas" w:eastAsia="Times New Roman" w:hAnsi="Consolas" w:cs="Times New Roman"/>
+          <w:color w:val="D4D4D4"/>
+          <w:sz w:val="21"/>
+          <w:szCs w:val="21"/>
+          <w:lang w:eastAsia="en-IN"/>
+        </w:rPr>
+        <w:t xml:space="preserve"> </w:t>
+      </w:r>
+      <w:r>
+        <w:rPr>
+          <w:rFonts w:ascii="Consolas" w:eastAsia="Times New Roman" w:hAnsi="Consolas" w:cs="Times New Roman"/>
+          <w:color w:val="CE9178"/>
+          <w:sz w:val="21"/>
+          <w:szCs w:val="21"/>
+          <w:lang w:eastAsia="en-IN"/>
+        </w:rPr>
+        <w:t>'login'</w:t>
+      </w:r>
+      <w:r>
+        <w:rPr>
+          <w:rFonts w:ascii="Consolas" w:eastAsia="Times New Roman" w:hAnsi="Consolas" w:cs="Times New Roman"/>
+          <w:color w:val="D4D4D4"/>
+          <w:sz w:val="21"/>
+          <w:szCs w:val="21"/>
+          <w:lang w:eastAsia="en-IN"/>
+        </w:rPr>
+        <w:t xml:space="preserve">, </w:t>
+      </w:r>
+      <w:proofErr w:type="spellStart"/>
+      <w:r>
+        <w:rPr>
+          <w:rFonts w:ascii="Consolas" w:eastAsia="Times New Roman" w:hAnsi="Consolas" w:cs="Times New Roman"/>
+          <w:color w:val="9CDCFE"/>
+          <w:sz w:val="21"/>
+          <w:szCs w:val="21"/>
+          <w:lang w:eastAsia="en-IN"/>
+        </w:rPr>
+        <w:t>pathMatch</w:t>
+      </w:r>
+      <w:proofErr w:type="spellEnd"/>
+      <w:r>
+        <w:rPr>
+          <w:rFonts w:ascii="Consolas" w:eastAsia="Times New Roman" w:hAnsi="Consolas" w:cs="Times New Roman"/>
+          <w:color w:val="9CDCFE"/>
+          <w:sz w:val="21"/>
+          <w:szCs w:val="21"/>
+          <w:lang w:eastAsia="en-IN"/>
+        </w:rPr>
+        <w:t>:</w:t>
+      </w:r>
+      <w:r>
+        <w:rPr>
+          <w:rFonts w:ascii="Consolas" w:eastAsia="Times New Roman" w:hAnsi="Consolas" w:cs="Times New Roman"/>
+          <w:color w:val="D4D4D4"/>
+          <w:sz w:val="21"/>
+          <w:szCs w:val="21"/>
+          <w:lang w:eastAsia="en-IN"/>
+        </w:rPr>
+        <w:t xml:space="preserve"> </w:t>
+      </w:r>
+      <w:r>
+        <w:rPr>
+          <w:rFonts w:ascii="Consolas" w:eastAsia="Times New Roman" w:hAnsi="Consolas" w:cs="Times New Roman"/>
+          <w:color w:val="CE9178"/>
+          <w:sz w:val="21"/>
+          <w:szCs w:val="21"/>
+          <w:lang w:eastAsia="en-IN"/>
+        </w:rPr>
+        <w:t>'full'</w:t>
+      </w:r>
+      <w:r>
+        <w:rPr>
+          <w:rFonts w:ascii="Consolas" w:eastAsia="Times New Roman" w:hAnsi="Consolas" w:cs="Times New Roman"/>
+          <w:color w:val="D4D4D4"/>
+          <w:sz w:val="21"/>
+          <w:szCs w:val="21"/>
+          <w:lang w:eastAsia="en-IN"/>
+        </w:rPr>
+        <w:t>},</w:t>
+      </w:r>
+    </w:p>
+    <w:p>
+      <w:pPr>
+        <w:shd w:val="clear" w:color="auto" w:fill="1E1E1E"/>
+        <w:spacing w:after="0" w:line="285" w:lineRule="atLeast"/>
+        <w:rPr>
+          <w:rFonts w:ascii="Consolas" w:eastAsia="Times New Roman" w:hAnsi="Consolas" w:cs="Times New Roman"/>
+          <w:color w:val="D4D4D4"/>
+          <w:sz w:val="21"/>
+          <w:szCs w:val="21"/>
+          <w:lang w:eastAsia="en-IN"/>
+        </w:rPr>
+      </w:pPr>
+      <w:r>
+        <w:rPr>
+          <w:rFonts w:ascii="Consolas" w:eastAsia="Times New Roman" w:hAnsi="Consolas" w:cs="Times New Roman"/>
+          <w:color w:val="D4D4D4"/>
+          <w:sz w:val="21"/>
+          <w:szCs w:val="21"/>
+          <w:lang w:eastAsia="en-IN"/>
+        </w:rPr>
+        <w:t xml:space="preserve">  {</w:t>
+      </w:r>
+      <w:proofErr w:type="gramStart"/>
+      <w:r>
+        <w:rPr>
+          <w:rFonts w:ascii="Consolas" w:eastAsia="Times New Roman" w:hAnsi="Consolas" w:cs="Times New Roman"/>
+          <w:color w:val="9CDCFE"/>
+          <w:sz w:val="21"/>
+          <w:szCs w:val="21"/>
+          <w:lang w:eastAsia="en-IN"/>
+        </w:rPr>
+        <w:t>path</w:t>
+      </w:r>
+      <w:proofErr w:type="gramEnd"/>
+      <w:r>
+        <w:rPr>
+          <w:rFonts w:ascii="Consolas" w:eastAsia="Times New Roman" w:hAnsi="Consolas" w:cs="Times New Roman"/>
+          <w:color w:val="9CDCFE"/>
+          <w:sz w:val="21"/>
+          <w:szCs w:val="21"/>
+          <w:lang w:eastAsia="en-IN"/>
+        </w:rPr>
+        <w:t>:</w:t>
+      </w:r>
+      <w:r>
+        <w:rPr>
+          <w:rFonts w:ascii="Consolas" w:eastAsia="Times New Roman" w:hAnsi="Consolas" w:cs="Times New Roman"/>
+          <w:color w:val="D4D4D4"/>
+          <w:sz w:val="21"/>
+          <w:szCs w:val="21"/>
+          <w:lang w:eastAsia="en-IN"/>
+        </w:rPr>
+        <w:t xml:space="preserve"> </w:t>
+      </w:r>
+      <w:r>
+        <w:rPr>
+          <w:rFonts w:ascii="Consolas" w:eastAsia="Times New Roman" w:hAnsi="Consolas" w:cs="Times New Roman"/>
+          <w:color w:val="CE9178"/>
+          <w:sz w:val="21"/>
+          <w:szCs w:val="21"/>
+          <w:lang w:eastAsia="en-IN"/>
+        </w:rPr>
+        <w:t>'login'</w:t>
+      </w:r>
+      <w:r>
+        <w:rPr>
+          <w:rFonts w:ascii="Consolas" w:eastAsia="Times New Roman" w:hAnsi="Consolas" w:cs="Times New Roman"/>
+          <w:color w:val="D4D4D4"/>
+          <w:sz w:val="21"/>
+          <w:szCs w:val="21"/>
+          <w:lang w:eastAsia="en-IN"/>
+        </w:rPr>
+        <w:t xml:space="preserve">, </w:t>
+      </w:r>
+      <w:r>
+        <w:rPr>
+          <w:rFonts w:ascii="Consolas" w:eastAsia="Times New Roman" w:hAnsi="Consolas" w:cs="Times New Roman"/>
+          <w:color w:val="9CDCFE"/>
+          <w:sz w:val="21"/>
+          <w:szCs w:val="21"/>
+          <w:lang w:eastAsia="en-IN"/>
+        </w:rPr>
+        <w:t>component:</w:t>
+      </w:r>
+      <w:r>
+        <w:rPr>
+          <w:rFonts w:ascii="Consolas" w:eastAsia="Times New Roman" w:hAnsi="Consolas" w:cs="Times New Roman"/>
+          <w:color w:val="D4D4D4"/>
+          <w:sz w:val="21"/>
+          <w:szCs w:val="21"/>
+          <w:lang w:eastAsia="en-IN"/>
+        </w:rPr>
+        <w:t xml:space="preserve"> </w:t>
+      </w:r>
+      <w:proofErr w:type="spellStart"/>
+      <w:r>
+        <w:rPr>
+          <w:rFonts w:ascii="Consolas" w:eastAsia="Times New Roman" w:hAnsi="Consolas" w:cs="Times New Roman"/>
+          <w:color w:val="9CDCFE"/>
+          <w:sz w:val="21"/>
+          <w:szCs w:val="21"/>
+          <w:lang w:eastAsia="en-IN"/>
+        </w:rPr>
+        <w:t>LoginComponent</w:t>
+      </w:r>
+      <w:proofErr w:type="spellEnd"/>
+      <w:r>
+        <w:rPr>
+          <w:rFonts w:ascii="Consolas" w:eastAsia="Times New Roman" w:hAnsi="Consolas" w:cs="Times New Roman"/>
+          <w:color w:val="D4D4D4"/>
+          <w:sz w:val="21"/>
+          <w:szCs w:val="21"/>
+          <w:lang w:eastAsia="en-IN"/>
+        </w:rPr>
+        <w:t>},</w:t>
+      </w:r>
+    </w:p>
+    <w:p>
+      <w:pPr>
+        <w:shd w:val="clear" w:color="auto" w:fill="1E1E1E"/>
+        <w:spacing w:after="0" w:line="285" w:lineRule="atLeast"/>
+        <w:rPr>
+          <w:rFonts w:ascii="Consolas" w:eastAsia="Times New Roman" w:hAnsi="Consolas" w:cs="Times New Roman"/>
+          <w:color w:val="D4D4D4"/>
+          <w:sz w:val="21"/>
+          <w:szCs w:val="21"/>
+          <w:lang w:eastAsia="en-IN"/>
+        </w:rPr>
+      </w:pPr>
+      <w:r>
+        <w:rPr>
+          <w:rFonts w:ascii="Consolas" w:eastAsia="Times New Roman" w:hAnsi="Consolas" w:cs="Times New Roman"/>
+          <w:color w:val="D4D4D4"/>
+          <w:sz w:val="21"/>
+          <w:szCs w:val="21"/>
+          <w:lang w:eastAsia="en-IN"/>
+        </w:rPr>
+        <w:t xml:space="preserve">  {</w:t>
+      </w:r>
+      <w:proofErr w:type="gramStart"/>
+      <w:r>
+        <w:rPr>
+          <w:rFonts w:ascii="Consolas" w:eastAsia="Times New Roman" w:hAnsi="Consolas" w:cs="Times New Roman"/>
+          <w:color w:val="9CDCFE"/>
+          <w:sz w:val="21"/>
+          <w:szCs w:val="21"/>
+          <w:lang w:eastAsia="en-IN"/>
+        </w:rPr>
+        <w:t>path</w:t>
+      </w:r>
+      <w:proofErr w:type="gramEnd"/>
+      <w:r>
+        <w:rPr>
+          <w:rFonts w:ascii="Consolas" w:eastAsia="Times New Roman" w:hAnsi="Consolas" w:cs="Times New Roman"/>
+          <w:color w:val="9CDCFE"/>
+          <w:sz w:val="21"/>
+          <w:szCs w:val="21"/>
+          <w:lang w:eastAsia="en-IN"/>
+        </w:rPr>
+        <w:t>:</w:t>
+      </w:r>
+      <w:r>
+        <w:rPr>
+          <w:rFonts w:ascii="Consolas" w:eastAsia="Times New Roman" w:hAnsi="Consolas" w:cs="Times New Roman"/>
+          <w:color w:val="D4D4D4"/>
+          <w:sz w:val="21"/>
+          <w:szCs w:val="21"/>
+          <w:lang w:eastAsia="en-IN"/>
+        </w:rPr>
+        <w:t xml:space="preserve"> </w:t>
+      </w:r>
+      <w:r>
+        <w:rPr>
+          <w:rFonts w:ascii="Consolas" w:eastAsia="Times New Roman" w:hAnsi="Consolas" w:cs="Times New Roman"/>
+          <w:color w:val="CE9178"/>
+          <w:sz w:val="21"/>
+          <w:szCs w:val="21"/>
+          <w:lang w:eastAsia="en-IN"/>
+        </w:rPr>
+        <w:t>'hotels'</w:t>
+      </w:r>
+      <w:r>
+        <w:rPr>
+          <w:rFonts w:ascii="Consolas" w:eastAsia="Times New Roman" w:hAnsi="Consolas" w:cs="Times New Roman"/>
+          <w:color w:val="D4D4D4"/>
+          <w:sz w:val="21"/>
+          <w:szCs w:val="21"/>
+          <w:lang w:eastAsia="en-IN"/>
+        </w:rPr>
+        <w:t xml:space="preserve">, </w:t>
+      </w:r>
+      <w:r>
+        <w:rPr>
+          <w:rFonts w:ascii="Consolas" w:eastAsia="Times New Roman" w:hAnsi="Consolas" w:cs="Times New Roman"/>
+          <w:color w:val="9CDCFE"/>
+          <w:sz w:val="21"/>
+          <w:szCs w:val="21"/>
+          <w:lang w:eastAsia="en-IN"/>
+        </w:rPr>
+        <w:t>component:</w:t>
+      </w:r>
+      <w:r>
+        <w:rPr>
+          <w:rFonts w:ascii="Consolas" w:eastAsia="Times New Roman" w:hAnsi="Consolas" w:cs="Times New Roman"/>
+          <w:color w:val="D4D4D4"/>
+          <w:sz w:val="21"/>
+          <w:szCs w:val="21"/>
+          <w:lang w:eastAsia="en-IN"/>
+        </w:rPr>
+        <w:t xml:space="preserve"> </w:t>
+      </w:r>
+      <w:proofErr w:type="spellStart"/>
+      <w:r>
+        <w:rPr>
+          <w:rFonts w:ascii="Consolas" w:eastAsia="Times New Roman" w:hAnsi="Consolas" w:cs="Times New Roman"/>
+          <w:color w:val="9CDCFE"/>
+          <w:sz w:val="21"/>
+          <w:szCs w:val="21"/>
+          <w:lang w:eastAsia="en-IN"/>
+        </w:rPr>
+        <w:t>RestaurantComponent</w:t>
+      </w:r>
+      <w:proofErr w:type="spellEnd"/>
+      <w:r>
+        <w:rPr>
+          <w:rFonts w:ascii="Consolas" w:eastAsia="Times New Roman" w:hAnsi="Consolas" w:cs="Times New Roman"/>
+          <w:color w:val="D4D4D4"/>
+          <w:sz w:val="21"/>
+          <w:szCs w:val="21"/>
+          <w:lang w:eastAsia="en-IN"/>
+        </w:rPr>
+        <w:t>},</w:t>
+      </w:r>
+    </w:p>
+    <w:p>
+      <w:pPr>
+        <w:shd w:val="clear" w:color="auto" w:fill="1E1E1E"/>
+        <w:spacing w:after="0" w:line="285" w:lineRule="atLeast"/>
+        <w:rPr>
+          <w:rFonts w:ascii="Consolas" w:eastAsia="Times New Roman" w:hAnsi="Consolas" w:cs="Times New Roman"/>
+          <w:color w:val="D4D4D4"/>
+          <w:sz w:val="21"/>
+          <w:szCs w:val="21"/>
+          <w:lang w:eastAsia="en-IN"/>
+        </w:rPr>
+      </w:pPr>
+      <w:r>
+        <w:rPr>
+          <w:rFonts w:ascii="Consolas" w:eastAsia="Times New Roman" w:hAnsi="Consolas" w:cs="Times New Roman"/>
+          <w:color w:val="D4D4D4"/>
+          <w:sz w:val="21"/>
+          <w:szCs w:val="21"/>
+          <w:lang w:eastAsia="en-IN"/>
+        </w:rPr>
+        <w:t xml:space="preserve">  {</w:t>
+      </w:r>
+      <w:proofErr w:type="gramStart"/>
+      <w:r>
+        <w:rPr>
+          <w:rFonts w:ascii="Consolas" w:eastAsia="Times New Roman" w:hAnsi="Consolas" w:cs="Times New Roman"/>
+          <w:color w:val="9CDCFE"/>
+          <w:sz w:val="21"/>
+          <w:szCs w:val="21"/>
+          <w:lang w:eastAsia="en-IN"/>
+        </w:rPr>
+        <w:t>path</w:t>
+      </w:r>
+      <w:proofErr w:type="gramEnd"/>
+      <w:r>
+        <w:rPr>
+          <w:rFonts w:ascii="Consolas" w:eastAsia="Times New Roman" w:hAnsi="Consolas" w:cs="Times New Roman"/>
+          <w:color w:val="9CDCFE"/>
+          <w:sz w:val="21"/>
+          <w:szCs w:val="21"/>
+          <w:lang w:eastAsia="en-IN"/>
+        </w:rPr>
+        <w:t>:</w:t>
+      </w:r>
+      <w:r>
+        <w:rPr>
+          <w:rFonts w:ascii="Consolas" w:eastAsia="Times New Roman" w:hAnsi="Consolas" w:cs="Times New Roman"/>
+          <w:color w:val="D4D4D4"/>
+          <w:sz w:val="21"/>
+          <w:szCs w:val="21"/>
+          <w:lang w:eastAsia="en-IN"/>
+        </w:rPr>
+        <w:t xml:space="preserve"> </w:t>
+      </w:r>
+      <w:r>
+        <w:rPr>
+          <w:rFonts w:ascii="Consolas" w:eastAsia="Times New Roman" w:hAnsi="Consolas" w:cs="Times New Roman"/>
+          <w:color w:val="CE9178"/>
+          <w:sz w:val="21"/>
+          <w:szCs w:val="21"/>
+          <w:lang w:eastAsia="en-IN"/>
+        </w:rPr>
+        <w:t>'**'</w:t>
+      </w:r>
+      <w:r>
+        <w:rPr>
+          <w:rFonts w:ascii="Consolas" w:eastAsia="Times New Roman" w:hAnsi="Consolas" w:cs="Times New Roman"/>
+          <w:color w:val="D4D4D4"/>
+          <w:sz w:val="21"/>
+          <w:szCs w:val="21"/>
+          <w:lang w:eastAsia="en-IN"/>
+        </w:rPr>
+        <w:t xml:space="preserve">, </w:t>
+      </w:r>
+      <w:r>
+        <w:rPr>
+          <w:rFonts w:ascii="Consolas" w:eastAsia="Times New Roman" w:hAnsi="Consolas" w:cs="Times New Roman"/>
+          <w:color w:val="9CDCFE"/>
+          <w:sz w:val="21"/>
+          <w:szCs w:val="21"/>
+          <w:lang w:eastAsia="en-IN"/>
+        </w:rPr>
+        <w:t>component:</w:t>
+      </w:r>
+      <w:r>
+        <w:rPr>
+          <w:rFonts w:ascii="Consolas" w:eastAsia="Times New Roman" w:hAnsi="Consolas" w:cs="Times New Roman"/>
+          <w:color w:val="D4D4D4"/>
+          <w:sz w:val="21"/>
+          <w:szCs w:val="21"/>
+          <w:lang w:eastAsia="en-IN"/>
+        </w:rPr>
+        <w:t xml:space="preserve"> </w:t>
+      </w:r>
+      <w:proofErr w:type="spellStart"/>
+      <w:r>
+        <w:rPr>
+          <w:rFonts w:ascii="Consolas" w:eastAsia="Times New Roman" w:hAnsi="Consolas" w:cs="Times New Roman"/>
+          <w:color w:val="9CDCFE"/>
+          <w:sz w:val="21"/>
+          <w:szCs w:val="21"/>
+          <w:lang w:eastAsia="en-IN"/>
+        </w:rPr>
+        <w:t>LoginComponent</w:t>
+      </w:r>
+      <w:proofErr w:type="spellEnd"/>
+      <w:r>
+        <w:rPr>
+          <w:rFonts w:ascii="Consolas" w:eastAsia="Times New Roman" w:hAnsi="Consolas" w:cs="Times New Roman"/>
+          <w:color w:val="D4D4D4"/>
+          <w:sz w:val="21"/>
+          <w:szCs w:val="21"/>
+          <w:lang w:eastAsia="en-IN"/>
+        </w:rPr>
+        <w:t>}</w:t>
+      </w:r>
+    </w:p>
+    <w:p>
+      <w:pPr>
+        <w:shd w:val="clear" w:color="auto" w:fill="1E1E1E"/>
+        <w:spacing w:after="0" w:line="285" w:lineRule="atLeast"/>
+        <w:rPr>
+          <w:rFonts w:ascii="Consolas" w:eastAsia="Times New Roman" w:hAnsi="Consolas" w:cs="Times New Roman"/>
+          <w:color w:val="D4D4D4"/>
+          <w:sz w:val="21"/>
+          <w:szCs w:val="21"/>
+          <w:lang w:eastAsia="en-IN"/>
+        </w:rPr>
+      </w:pPr>
+      <w:r>
+        <w:rPr>
+          <w:rFonts w:ascii="Consolas" w:eastAsia="Times New Roman" w:hAnsi="Consolas" w:cs="Times New Roman"/>
+          <w:color w:val="D4D4D4"/>
+          <w:sz w:val="21"/>
+          <w:szCs w:val="21"/>
+          <w:lang w:eastAsia="en-IN"/>
+        </w:rPr>
+        <w:t>];</w:t>
+      </w:r>
+    </w:p>
+    <w:p>
+      <w:pPr>
+        <w:rPr>
+          <w:sz w:val="72"/>
+        </w:rPr>
+      </w:pPr>
     </w:p>
     <w:p>
       <w:pPr>

</xml_diff>